<commit_message>
Uploaded presentation, thought I did this already
</commit_message>
<xml_diff>
--- a/webassets/presentations/PresentationOutline.docx
+++ b/webassets/presentations/PresentationOutline.docx
@@ -104,8 +104,15 @@
         <w:t>Requirements (How did you capture the requirements?</w:t>
       </w:r>
       <w:r>
-        <w:t xml:space="preserve"> What process did you use to capture the requirements? Did you use questionnaires? Interviews? etc</w:t>
-      </w:r>
+        <w:t xml:space="preserve"> What process did you use to capture the requirements? Did you use questionnaires? Interviews? </w:t>
+      </w:r>
+      <w:proofErr w:type="spellStart"/>
+      <w:proofErr w:type="gramStart"/>
+      <w:r>
+        <w:t>etc</w:t>
+      </w:r>
+      <w:proofErr w:type="spellEnd"/>
+      <w:proofErr w:type="gramEnd"/>
       <w:r>
         <w:t xml:space="preserve"> What are your assumptions? What is the total number of User Stories?</w:t>
       </w:r>
@@ -148,8 +155,13 @@
       <w:r>
         <w:t xml:space="preserve">Slides with the 3 </w:t>
       </w:r>
-      <w:r>
-        <w:t>burndown charts</w:t>
+      <w:proofErr w:type="spellStart"/>
+      <w:r>
+        <w:t>burndown</w:t>
+      </w:r>
+      <w:proofErr w:type="spellEnd"/>
+      <w:r>
+        <w:t xml:space="preserve"> charts</w:t>
       </w:r>
     </w:p>
     <w:p>
@@ -183,7 +195,15 @@
         <w:t xml:space="preserve"> sent through the mailing list (with and </w:t>
       </w:r>
       <w:r>
-        <w:t xml:space="preserve">without Dr. Scharff’s emails) </w:t>
+        <w:t xml:space="preserve">without Dr. </w:t>
+      </w:r>
+      <w:proofErr w:type="spellStart"/>
+      <w:r>
+        <w:t>Scharff’s</w:t>
+      </w:r>
+      <w:proofErr w:type="spellEnd"/>
+      <w:r>
+        <w:t xml:space="preserve"> emails) </w:t>
       </w:r>
     </w:p>
     <w:p>
@@ -192,7 +212,15 @@
         <w:jc w:val="both"/>
       </w:pPr>
       <w:r>
-        <w:t xml:space="preserve"># of chats </w:t>
+        <w:t xml:space="preserve"># </w:t>
+      </w:r>
+      <w:proofErr w:type="gramStart"/>
+      <w:r>
+        <w:t>of</w:t>
+      </w:r>
+      <w:proofErr w:type="gramEnd"/>
+      <w:r>
+        <w:t xml:space="preserve"> chats </w:t>
       </w:r>
     </w:p>
     <w:p>
@@ -201,7 +229,15 @@
         <w:jc w:val="both"/>
       </w:pPr>
       <w:r>
-        <w:t># of User Stories (total and implemented)</w:t>
+        <w:t xml:space="preserve"># </w:t>
+      </w:r>
+      <w:proofErr w:type="gramStart"/>
+      <w:r>
+        <w:t>of</w:t>
+      </w:r>
+      <w:proofErr w:type="gramEnd"/>
+      <w:r>
+        <w:t xml:space="preserve"> User Stories (total and implemented)</w:t>
       </w:r>
     </w:p>
     <w:p>
@@ -210,7 +246,15 @@
         <w:jc w:val="both"/>
       </w:pPr>
       <w:r>
-        <w:t># hours worked</w:t>
+        <w:t xml:space="preserve"># </w:t>
+      </w:r>
+      <w:proofErr w:type="gramStart"/>
+      <w:r>
+        <w:t>hours</w:t>
+      </w:r>
+      <w:proofErr w:type="gramEnd"/>
+      <w:r>
+        <w:t xml:space="preserve"> worked</w:t>
       </w:r>
     </w:p>
     <w:p>
@@ -219,7 +263,15 @@
         <w:jc w:val="both"/>
       </w:pPr>
       <w:r>
-        <w:t># bug submitted</w:t>
+        <w:t xml:space="preserve"># </w:t>
+      </w:r>
+      <w:proofErr w:type="gramStart"/>
+      <w:r>
+        <w:t>bug</w:t>
+      </w:r>
+      <w:proofErr w:type="gramEnd"/>
+      <w:r>
+        <w:t xml:space="preserve"> submitted</w:t>
       </w:r>
     </w:p>
     <w:p>
@@ -234,8 +286,30 @@
         <w:rPr>
           <w:color w:val="FF0000"/>
         </w:rPr>
-        <w:t>#github issues (close and open)</w:t>
-      </w:r>
+        <w:t>#</w:t>
+      </w:r>
+      <w:r>
+        <w:rPr>
+          <w:color w:val="FF0000"/>
+        </w:rPr>
+        <w:t xml:space="preserve"> </w:t>
+      </w:r>
+      <w:proofErr w:type="spellStart"/>
+      <w:r>
+        <w:rPr>
+          <w:color w:val="FF0000"/>
+        </w:rPr>
+        <w:t>github</w:t>
+      </w:r>
+      <w:proofErr w:type="spellEnd"/>
+      <w:r>
+        <w:rPr>
+          <w:color w:val="FF0000"/>
+        </w:rPr>
+        <w:t xml:space="preserve"> issues (close and open)</w:t>
+      </w:r>
+      <w:bookmarkStart w:id="0" w:name="_GoBack"/>
+      <w:bookmarkEnd w:id="0"/>
     </w:p>
     <w:p>
       <w:pPr>
@@ -257,14 +331,35 @@
         <w:spacing w:after="0" w:line="240" w:lineRule="auto"/>
         <w:jc w:val="both"/>
       </w:pPr>
-      <w:r>
-        <w:t>Git stats</w:t>
+      <w:proofErr w:type="spellStart"/>
+      <w:r>
+        <w:t>Git</w:t>
+      </w:r>
+      <w:proofErr w:type="spellEnd"/>
+      <w:r>
+        <w:t xml:space="preserve"> stats</w:t>
       </w:r>
       <w:r>
         <w:t xml:space="preserve"> (#commits by team member. You may </w:t>
       </w:r>
       <w:r>
-        <w:t xml:space="preserve">use gource to do a video of your use of git </w:t>
+        <w:t xml:space="preserve">use </w:t>
+      </w:r>
+      <w:proofErr w:type="spellStart"/>
+      <w:r>
+        <w:t>gource</w:t>
+      </w:r>
+      <w:proofErr w:type="spellEnd"/>
+      <w:r>
+        <w:t xml:space="preserve"> to do a video of your use of </w:t>
+      </w:r>
+      <w:proofErr w:type="spellStart"/>
+      <w:r>
+        <w:t>git</w:t>
+      </w:r>
+      <w:proofErr w:type="spellEnd"/>
+      <w:r>
+        <w:t xml:space="preserve"> </w:t>
       </w:r>
       <w:hyperlink r:id="rId4" w:history="1">
         <w:r>
@@ -344,8 +439,6 @@
         </w:rPr>
         <w:t>How do you plan to distribute the app? What about the cost of the use of the app?)</w:t>
       </w:r>
-      <w:bookmarkStart w:id="0" w:name="_GoBack"/>
-      <w:bookmarkEnd w:id="0"/>
     </w:p>
     <w:p>
       <w:pPr>

</xml_diff>